<commit_message>
DHT11: C code improvement
Fixed #39
</commit_message>
<xml_diff>
--- a/K47 User Manual/36_tempHumiditySensor(DHT11)/Description/tempHumiditySensor.docx
+++ b/K47 User Manual/36_tempHumiditySensor(DHT11)/Description/tempHumiditySensor.docx
@@ -778,8 +778,6 @@
         </w:rPr>
         <w:t xml:space="preserve"> For more details on communicating with the DHT11 from software, search the internet for “DHT11 datasheet.”</w:t>
       </w:r>
-      <w:bookmarkStart w:id="0" w:name="_GoBack"/>
-      <w:bookmarkEnd w:id="0"/>
     </w:p>
     <w:p>
       <w:pPr>
@@ -1431,12 +1429,6 @@
           <w:sz w:val="24"/>
         </w:rPr>
         <w:tab/>
-      </w:r>
-      <w:r>
-        <w:rPr>
-          <w:rFonts w:ascii="Courier" w:hAnsi="Courier" w:cs="Times New Roman"/>
-          <w:sz w:val="24"/>
-        </w:rPr>
         <w:t>GPIO.output(channel, GPIO.LOW)</w:t>
       </w:r>
     </w:p>
@@ -1703,12 +1695,6 @@
           <w:sz w:val="24"/>
         </w:rPr>
         <w:tab/>
-      </w:r>
-      <w:r>
-        <w:rPr>
-          <w:rFonts w:ascii="Courier" w:hAnsi="Courier" w:cs="Times New Roman"/>
-          <w:sz w:val="24"/>
-        </w:rPr>
         <w:t>while GPIO.input(channel) == GPIO.LOW:</w:t>
       </w:r>
     </w:p>
@@ -2324,14 +2310,7 @@
           <w:sz w:val="24"/>
         </w:rPr>
         <w:tab/>
-        <w:t>temper</w:t>
-      </w:r>
-      <w:r>
-        <w:rPr>
-          <w:rFonts w:ascii="Courier" w:hAnsi="Courier" w:cs="Times New Roman"/>
-          <w:sz w:val="24"/>
-        </w:rPr>
-        <w:t>ature_point = 0</w:t>
+        <w:t>temperature_point = 0</w:t>
       </w:r>
     </w:p>
     <w:p>
@@ -2478,14 +2457,7 @@
           <w:sz w:val="24"/>
         </w:rPr>
         <w:tab/>
-        <w:t xml:space="preserve">temperature_point += temperature_point_bit[i] * 2 </w:t>
-      </w:r>
-      <w:r>
-        <w:rPr>
-          <w:rFonts w:ascii="Courier" w:hAnsi="Courier" w:cs="Times New Roman"/>
-          <w:sz w:val="24"/>
-        </w:rPr>
-        <w:t>** (7 - i)</w:t>
+        <w:t>temperature_point += temperature_point_bit[i] * 2 ** (7 - i)</w:t>
       </w:r>
     </w:p>
     <w:p>
@@ -2731,14 +2703,7 @@
           <w:sz w:val="24"/>
         </w:rPr>
         <w:tab/>
-        <w:t xml:space="preserve">     print "temperature : "</w:t>
-      </w:r>
-      <w:r>
-        <w:rPr>
-          <w:rFonts w:ascii="Courier" w:hAnsi="Courier" w:cs="Times New Roman"/>
-          <w:sz w:val="24"/>
-        </w:rPr>
-        <w:t>, temperature, ", humidity : " , humidity</w:t>
+        <w:t xml:space="preserve">     print "temperature : ", temperature, ", humidity : " , humidity</w:t>
       </w:r>
     </w:p>
     <w:p>
@@ -2869,14 +2834,7 @@
           <w:rFonts w:ascii="Courier" w:hAnsi="Courier" w:cs="Times New Roman"/>
           <w:sz w:val="24"/>
         </w:rPr>
-        <w:t xml:space="preserve">    except KeyboardInte</w:t>
-      </w:r>
-      <w:r>
-        <w:rPr>
-          <w:rFonts w:ascii="Courier" w:hAnsi="Courier" w:cs="Times New Roman"/>
-          <w:sz w:val="24"/>
-        </w:rPr>
-        <w:t>rrupt:</w:t>
+        <w:t xml:space="preserve">    except KeyboardInterrupt:</w:t>
       </w:r>
     </w:p>
     <w:p>
@@ -3281,14 +3239,7 @@
           <w:rFonts w:ascii="Courier" w:hAnsi="Courier" w:cs="Times New Roman"/>
           <w:sz w:val="24"/>
         </w:rPr>
-        <w:t xml:space="preserve">    digitalWrite(pinNumber</w:t>
-      </w:r>
-      <w:r>
-        <w:rPr>
-          <w:rFonts w:ascii="Courier" w:hAnsi="Courier" w:cs="Times New Roman"/>
-          <w:sz w:val="24"/>
-        </w:rPr>
-        <w:t xml:space="preserve">, 1); // output a low level   </w:t>
+        <w:t xml:space="preserve">    digitalWrite(pinNumber, 1); // output a low level   </w:t>
       </w:r>
     </w:p>
     <w:p>
@@ -3394,14 +3345,7 @@
           <w:rFonts w:ascii="Courier" w:hAnsi="Courier" w:cs="Times New Roman"/>
           <w:sz w:val="24"/>
         </w:rPr>
-        <w:t xml:space="preserve">        while(!digitalRead(pinNumber))</w:t>
-      </w:r>
-      <w:r>
-        <w:rPr>
-          <w:rFonts w:ascii="Courier" w:hAnsi="Courier" w:cs="Times New Roman"/>
-          <w:sz w:val="24"/>
-        </w:rPr>
-        <w:t xml:space="preserve">; //wait to high  </w:t>
+        <w:t xml:space="preserve">        while(!digitalRead(pinNumber)); //wait to high  </w:t>
       </w:r>
     </w:p>
     <w:p>
@@ -3782,14 +3726,7 @@
           <w:sz w:val="24"/>
         </w:rPr>
         <w:tab/>
-        <w:t xml:space="preserve">   if(dig</w:t>
-      </w:r>
-      <w:r>
-        <w:rPr>
-          <w:rFonts w:ascii="Courier" w:hAnsi="Courier" w:cs="Times New Roman"/>
-          <w:sz w:val="24"/>
-        </w:rPr>
-        <w:t xml:space="preserve">italRead(pinNumber)==1) //1  </w:t>
+        <w:t xml:space="preserve">   if(digitalRead(pinNumber)==1) //1  </w:t>
       </w:r>
     </w:p>
     <w:p>
@@ -4047,37 +3984,14 @@
           <w:rFonts w:ascii="Courier" w:hAnsi="Courier" w:cs="Times New Roman"/>
           <w:sz w:val="24"/>
         </w:rPr>
-        <w:t xml:space="preserve">  printf("Use GPIO1 to read data!\n");  </w:t>
-      </w:r>
-    </w:p>
-    <w:p>
-      <w:pPr>
-        <w:rPr>
-          <w:rFonts w:ascii="Courier" w:hAnsi="Courier" w:cs="Times New Roman"/>
-          <w:sz w:val="24"/>
-        </w:rPr>
-      </w:pPr>
-      <w:r>
-        <w:rPr>
-          <w:rFonts w:ascii="Courier" w:hAnsi="Courier" w:cs="Times New Roman"/>
-          <w:sz w:val="24"/>
-        </w:rPr>
         <w:t xml:space="preserve">  </w:t>
       </w:r>
-    </w:p>
-    <w:p>
-      <w:pPr>
-        <w:rPr>
-          <w:rFonts w:ascii="Courier" w:hAnsi="Courier" w:cs="Times New Roman"/>
-          <w:sz w:val="24"/>
-        </w:rPr>
-      </w:pPr>
-      <w:r>
-        <w:rPr>
-          <w:rFonts w:ascii="Courier" w:hAnsi="Courier" w:cs="Times New Roman"/>
-          <w:sz w:val="24"/>
-        </w:rPr>
-        <w:t xml:space="preserve">  if (-1 == wiringPiSetup()) </w:t>
+      <w:r>
+        <w:rPr>
+          <w:rFonts w:ascii="Courier" w:hAnsi="Courier" w:cs="Times New Roman"/>
+          <w:sz w:val="24"/>
+        </w:rPr>
+        <w:t xml:space="preserve">if (-1 == wiringPiSetup()) </w:t>
       </w:r>
     </w:p>
     <w:p>
@@ -4152,37 +4066,37 @@
           <w:rFonts w:ascii="Courier" w:hAnsi="Courier" w:cs="Times New Roman"/>
           <w:sz w:val="24"/>
         </w:rPr>
+        <w:t xml:space="preserve">   </w:t>
+      </w:r>
+    </w:p>
+    <w:p>
+      <w:pPr>
+        <w:rPr>
+          <w:rFonts w:ascii="Courier" w:hAnsi="Courier" w:cs="Times New Roman"/>
+          <w:sz w:val="24"/>
+        </w:rPr>
+      </w:pPr>
+      <w:r>
+        <w:rPr>
+          <w:rFonts w:ascii="Courier" w:hAnsi="Courier" w:cs="Times New Roman"/>
+          <w:sz w:val="24"/>
+        </w:rPr>
+        <w:t xml:space="preserve">  pinMode(pinNumber, OUTPUT); // set mode to output  </w:t>
+      </w:r>
+    </w:p>
+    <w:p>
+      <w:pPr>
+        <w:rPr>
+          <w:rFonts w:ascii="Courier" w:hAnsi="Courier" w:cs="Times New Roman"/>
+          <w:sz w:val="24"/>
+        </w:rPr>
+      </w:pPr>
+      <w:r>
+        <w:rPr>
+          <w:rFonts w:ascii="Courier" w:hAnsi="Courier" w:cs="Times New Roman"/>
+          <w:sz w:val="24"/>
+        </w:rPr>
         <w:lastRenderedPageBreak/>
-        <w:t xml:space="preserve">   </w:t>
-      </w:r>
-    </w:p>
-    <w:p>
-      <w:pPr>
-        <w:rPr>
-          <w:rFonts w:ascii="Courier" w:hAnsi="Courier" w:cs="Times New Roman"/>
-          <w:sz w:val="24"/>
-        </w:rPr>
-      </w:pPr>
-      <w:r>
-        <w:rPr>
-          <w:rFonts w:ascii="Courier" w:hAnsi="Courier" w:cs="Times New Roman"/>
-          <w:sz w:val="24"/>
-        </w:rPr>
-        <w:t xml:space="preserve">  pinMode(pinNumber, OUTPUT); // set mode to output  </w:t>
-      </w:r>
-    </w:p>
-    <w:p>
-      <w:pPr>
-        <w:rPr>
-          <w:rFonts w:ascii="Courier" w:hAnsi="Courier" w:cs="Times New Roman"/>
-          <w:sz w:val="24"/>
-        </w:rPr>
-      </w:pPr>
-      <w:r>
-        <w:rPr>
-          <w:rFonts w:ascii="Courier" w:hAnsi="Courier" w:cs="Times New Roman"/>
-          <w:sz w:val="24"/>
-        </w:rPr>
         <w:t xml:space="preserve">  digitalWrite(pinNumber, 1); // output a high level   </w:t>
       </w:r>
     </w:p>
@@ -4213,22 +4127,31 @@
           <w:rFonts w:ascii="Courier" w:hAnsi="Courier" w:cs="Times New Roman"/>
           <w:sz w:val="24"/>
         </w:rPr>
-        <w:t xml:space="preserve">  printf("Enter OS-------\n");  </w:t>
-      </w:r>
-    </w:p>
-    <w:p>
-      <w:pPr>
-        <w:rPr>
-          <w:rFonts w:ascii="Courier" w:hAnsi="Courier" w:cs="Times New Roman"/>
-          <w:sz w:val="24"/>
-        </w:rPr>
-      </w:pPr>
-      <w:r>
-        <w:rPr>
-          <w:rFonts w:ascii="Courier" w:hAnsi="Courier" w:cs="Times New Roman"/>
-          <w:sz w:val="24"/>
-        </w:rPr>
-        <w:t xml:space="preserve">  while(1) </w:t>
+        <w:t xml:space="preserve"> </w:t>
+      </w:r>
+    </w:p>
+    <w:p>
+      <w:pPr>
+        <w:rPr>
+          <w:rFonts w:ascii="Courier" w:hAnsi="Courier" w:cs="Times New Roman"/>
+          <w:sz w:val="24"/>
+        </w:rPr>
+      </w:pPr>
+      <w:r>
+        <w:rPr>
+          <w:rFonts w:ascii="Courier" w:hAnsi="Courier" w:cs="Times New Roman"/>
+          <w:sz w:val="24"/>
+        </w:rPr>
+        <w:t xml:space="preserve">  </w:t>
+      </w:r>
+      <w:bookmarkStart w:id="0" w:name="_GoBack"/>
+      <w:bookmarkEnd w:id="0"/>
+      <w:r>
+        <w:rPr>
+          <w:rFonts w:ascii="Courier" w:hAnsi="Courier" w:cs="Times New Roman"/>
+          <w:sz w:val="24"/>
+        </w:rPr>
+        <w:t xml:space="preserve">while(1) </w:t>
       </w:r>
     </w:p>
     <w:p>
@@ -4259,14 +4182,7 @@
           <w:sz w:val="24"/>
         </w:rPr>
         <w:tab/>
-        <w:t xml:space="preserve">  pinMode(pinNumber,</w:t>
-      </w:r>
-      <w:r>
-        <w:rPr>
-          <w:rFonts w:ascii="Courier" w:hAnsi="Courier" w:cs="Times New Roman"/>
-          <w:sz w:val="24"/>
-        </w:rPr>
-        <w:t>OUTPUT); // set mode to output</w:t>
+        <w:t xml:space="preserve">  pinMode(pinNumber,OUTPUT); // set mode to output</w:t>
       </w:r>
     </w:p>
     <w:p>
@@ -4399,14 +4315,7 @@
           <w:sz w:val="24"/>
         </w:rPr>
         <w:tab/>
-        <w:t xml:space="preserve">  </w:t>
-      </w:r>
-      <w:r>
-        <w:rPr>
-          <w:rFonts w:ascii="Courier" w:hAnsi="Courier" w:cs="Times New Roman"/>
-          <w:sz w:val="24"/>
-        </w:rPr>
-        <w:t xml:space="preserve">printf("TMP:%d.%dC\n",(databuf&gt;&gt;8)&amp;0xff,databuf&amp;0xff); </w:t>
+        <w:t xml:space="preserve">  printf("TMP:%d.%dC\n",(databuf&gt;&gt;8)&amp;0xff,databuf&amp;0xff); </w:t>
       </w:r>
     </w:p>
     <w:p>

</xml_diff>